<commit_message>
Added scene transition description in GDD,
</commit_message>
<xml_diff>
--- a/Project/WildWest GDD.docx
+++ b/Project/WildWest GDD.docx
@@ -1,6 +1,6 @@
 
 <file path=word/document.xml><?xml version="1.0" encoding="utf-8"?>
-<w:document xmlns:ve="http://schemas.openxmlformats.org/markup-compatibility/2006" xmlns:o="urn:schemas-microsoft-com:office:office" xmlns:r="http://schemas.openxmlformats.org/officeDocument/2006/relationships" xmlns:m="http://schemas.openxmlformats.org/officeDocument/2006/math" xmlns:v="urn:schemas-microsoft-com:vml" xmlns:wp="http://schemas.openxmlformats.org/drawingml/2006/wordprocessingDrawing" xmlns:w10="urn:schemas-microsoft-com:office:word" xmlns:w="http://schemas.openxmlformats.org/wordprocessingml/2006/main" xmlns:wne="http://schemas.microsoft.com/office/word/2006/wordml">
+<w:document xmlns:wpc="http://schemas.microsoft.com/office/word/2010/wordprocessingCanvas" xmlns:mc="http://schemas.openxmlformats.org/markup-compatibility/2006" xmlns:o="urn:schemas-microsoft-com:office:office" xmlns:r="http://schemas.openxmlformats.org/officeDocument/2006/relationships" xmlns:m="http://schemas.openxmlformats.org/officeDocument/2006/math" xmlns:v="urn:schemas-microsoft-com:vml" xmlns:wp14="http://schemas.microsoft.com/office/word/2010/wordprocessingDrawing" xmlns:wp="http://schemas.openxmlformats.org/drawingml/2006/wordprocessingDrawing" xmlns:w10="urn:schemas-microsoft-com:office:word" xmlns:w="http://schemas.openxmlformats.org/wordprocessingml/2006/main" xmlns:w14="http://schemas.microsoft.com/office/word/2010/wordml" xmlns:wpg="http://schemas.microsoft.com/office/word/2010/wordprocessingGroup" xmlns:wpi="http://schemas.microsoft.com/office/word/2010/wordprocessingInk" xmlns:wne="http://schemas.microsoft.com/office/word/2006/wordml" xmlns:wps="http://schemas.microsoft.com/office/word/2010/wordprocessingShape" mc:Ignorable="w14 wp14">
   <w:body>
     <w:p>
       <w:pPr>
@@ -31,31 +31,15 @@
         <w:bidi w:val="0"/>
       </w:pPr>
       <w:r>
-        <w:t xml:space="preserve">Miner life in the wild west has never been so harsh, getting to the mine and back home day by day while the wild west is full of bandits who </w:t>
-      </w:r>
-      <w:proofErr w:type="spellStart"/>
-      <w:r>
-        <w:t>whats</w:t>
-      </w:r>
-      <w:proofErr w:type="spellEnd"/>
-      <w:r>
-        <w:t xml:space="preserve"> the miner's coin. The bandits usually pursue the miner to its death and steal the coins, but not when the sheriff is around,</w:t>
-      </w:r>
-    </w:p>
-    <w:p>
-      <w:pPr>
-        <w:bidi w:val="0"/>
-      </w:pPr>
-      <w:r>
-        <w:t xml:space="preserve">When this happens, the Bandit </w:t>
-      </w:r>
-      <w:proofErr w:type="gramStart"/>
-      <w:r>
-        <w:t>flee</w:t>
-      </w:r>
-      <w:proofErr w:type="gramEnd"/>
-      <w:r>
-        <w:t xml:space="preserve"> away and return some other time to plunder the miner.</w:t>
+        <w:t>Miner life in the wild west has never been so harsh, getting to the mine and back home day by day while the wild west is full of bandits who whats the miner's coin. The bandits usually pursue the miner to its death and steal the coins, but not when the sheriff is around,</w:t>
+      </w:r>
+    </w:p>
+    <w:p>
+      <w:pPr>
+        <w:bidi w:val="0"/>
+      </w:pPr>
+      <w:r>
+        <w:t>When this happens, the Bandit flee away and return some other time to plunder the miner.</w:t>
       </w:r>
     </w:p>
     <w:p>
@@ -71,7 +55,6 @@
           <w:bCs/>
         </w:rPr>
       </w:pPr>
-      <w:proofErr w:type="spellStart"/>
       <w:r>
         <w:rPr>
           <w:b/>
@@ -79,20 +62,19 @@
         </w:rPr>
         <w:t>Gameplay</w:t>
       </w:r>
-      <w:proofErr w:type="spellEnd"/>
-    </w:p>
-    <w:p>
-      <w:pPr>
-        <w:bidi w:val="0"/>
-      </w:pPr>
-      <w:proofErr w:type="spellStart"/>
-      <w:r>
-        <w:t>WildWest</w:t>
-      </w:r>
-      <w:proofErr w:type="spellEnd"/>
-      <w:r>
-        <w:t xml:space="preserve"> is a 3 scene game</w:t>
-      </w:r>
+    </w:p>
+    <w:p>
+      <w:pPr>
+        <w:bidi w:val="0"/>
+      </w:pPr>
+      <w:r>
+        <w:t>WildWest is a 3 scene game</w:t>
+      </w:r>
+      <w:r>
+        <w:t>. To transition between the scenes or quit the game, press Escape.</w:t>
+      </w:r>
+      <w:bookmarkStart w:id="0" w:name="_GoBack"/>
+      <w:bookmarkEnd w:id="0"/>
     </w:p>
     <w:p>
       <w:pPr>
@@ -113,20 +95,7 @@
         <w:bidi w:val="0"/>
       </w:pPr>
       <w:r>
-        <w:t xml:space="preserve">The camera of all 3 scene is at static position, and </w:t>
-      </w:r>
-      <w:proofErr w:type="spellStart"/>
-      <w:proofErr w:type="gramStart"/>
-      <w:r>
-        <w:t>prespective</w:t>
-      </w:r>
-      <w:proofErr w:type="spellEnd"/>
-      <w:r>
-        <w:t>(</w:t>
-      </w:r>
-      <w:proofErr w:type="gramEnd"/>
-      <w:r>
-        <w:t>3D rendered).</w:t>
+        <w:t>The camera of all 3 scene is at static position, and prespective(3D rendered).</w:t>
       </w:r>
     </w:p>
     <w:p>
@@ -151,32 +120,16 @@
     </w:p>
     <w:p>
       <w:pPr>
-        <w:pStyle w:val="a3"/>
-        <w:bidi w:val="0"/>
-      </w:pPr>
-      <w:r>
-        <w:t xml:space="preserve">Group of birds while one of the birds is </w:t>
-      </w:r>
-      <w:proofErr w:type="gramStart"/>
-      <w:r>
-        <w:t>leader,</w:t>
-      </w:r>
-      <w:proofErr w:type="gramEnd"/>
-      <w:r>
-        <w:t xml:space="preserve"> and other </w:t>
-      </w:r>
-      <w:proofErr w:type="spellStart"/>
-      <w:r>
-        <w:t>other</w:t>
-      </w:r>
-      <w:proofErr w:type="spellEnd"/>
-      <w:r>
-        <w:t xml:space="preserve"> birds follow it,</w:t>
-      </w:r>
-    </w:p>
-    <w:p>
-      <w:pPr>
-        <w:pStyle w:val="a3"/>
+        <w:pStyle w:val="NoSpacing"/>
+        <w:bidi w:val="0"/>
+      </w:pPr>
+      <w:r>
+        <w:t>Group of birds while one of the birds is leader, and other other birds follow it,</w:t>
+      </w:r>
+    </w:p>
+    <w:p>
+      <w:pPr>
+        <w:pStyle w:val="NoSpacing"/>
         <w:bidi w:val="0"/>
       </w:pPr>
       <w:r>
@@ -185,7 +138,7 @@
     </w:p>
     <w:p>
       <w:pPr>
-        <w:pStyle w:val="a3"/>
+        <w:pStyle w:val="NoSpacing"/>
         <w:bidi w:val="0"/>
       </w:pPr>
       <w:r>
@@ -194,13 +147,13 @@
     </w:p>
     <w:p>
       <w:pPr>
-        <w:pStyle w:val="a3"/>
-        <w:bidi w:val="0"/>
-      </w:pPr>
-    </w:p>
-    <w:p>
-      <w:pPr>
-        <w:pStyle w:val="a3"/>
+        <w:pStyle w:val="NoSpacing"/>
+        <w:bidi w:val="0"/>
+      </w:pPr>
+    </w:p>
+    <w:p>
+      <w:pPr>
+        <w:pStyle w:val="NoSpacing"/>
         <w:bidi w:val="0"/>
         <w:rPr>
           <w:u w:val="single"/>
@@ -221,7 +174,7 @@
     </w:p>
     <w:p>
       <w:pPr>
-        <w:pStyle w:val="a3"/>
+        <w:pStyle w:val="NoSpacing"/>
         <w:bidi w:val="0"/>
       </w:pPr>
       <w:r>
@@ -230,7 +183,7 @@
     </w:p>
     <w:p>
       <w:pPr>
-        <w:pStyle w:val="a3"/>
+        <w:pStyle w:val="NoSpacing"/>
         <w:bidi w:val="0"/>
       </w:pPr>
       <w:r>
@@ -239,27 +192,22 @@
     </w:p>
     <w:p>
       <w:pPr>
-        <w:pStyle w:val="a3"/>
-        <w:bidi w:val="0"/>
-      </w:pPr>
-      <w:proofErr w:type="gramStart"/>
-      <w:r>
-        <w:t>Of the character.</w:t>
-      </w:r>
-      <w:proofErr w:type="gramEnd"/>
-      <w:r>
-        <w:t xml:space="preserve"> All The character uses A* algorithm to navigate through the terrain.</w:t>
-      </w:r>
-    </w:p>
-    <w:p>
-      <w:pPr>
-        <w:pStyle w:val="a3"/>
-        <w:bidi w:val="0"/>
-      </w:pPr>
-    </w:p>
-    <w:p>
-      <w:pPr>
-        <w:pStyle w:val="a3"/>
+        <w:pStyle w:val="NoSpacing"/>
+        <w:bidi w:val="0"/>
+      </w:pPr>
+      <w:r>
+        <w:t>Of the character. All The character uses A* algorithm to navigate through the terrain.</w:t>
+      </w:r>
+    </w:p>
+    <w:p>
+      <w:pPr>
+        <w:pStyle w:val="NoSpacing"/>
+        <w:bidi w:val="0"/>
+      </w:pPr>
+    </w:p>
+    <w:p>
+      <w:pPr>
+        <w:pStyle w:val="NoSpacing"/>
         <w:bidi w:val="0"/>
       </w:pPr>
       <w:r>
@@ -284,7 +232,7 @@
                     </pic:cNvPicPr>
                   </pic:nvPicPr>
                   <pic:blipFill>
-                    <a:blip r:embed="rId4" cstate="print"/>
+                    <a:blip r:embed="rId5" cstate="print"/>
                     <a:srcRect/>
                     <a:stretch>
                       <a:fillRect/>
@@ -315,13 +263,13 @@
     </w:p>
     <w:p>
       <w:pPr>
-        <w:pStyle w:val="a3"/>
-        <w:bidi w:val="0"/>
-      </w:pPr>
-    </w:p>
-    <w:p>
-      <w:pPr>
-        <w:pStyle w:val="a3"/>
+        <w:pStyle w:val="NoSpacing"/>
+        <w:bidi w:val="0"/>
+      </w:pPr>
+    </w:p>
+    <w:p>
+      <w:pPr>
+        <w:pStyle w:val="NoSpacing"/>
         <w:bidi w:val="0"/>
       </w:pPr>
       <w:r>
@@ -339,7 +287,7 @@
     </w:p>
     <w:p>
       <w:pPr>
-        <w:pStyle w:val="a3"/>
+        <w:pStyle w:val="NoSpacing"/>
         <w:bidi w:val="0"/>
       </w:pPr>
       <w:r>
@@ -360,7 +308,7 @@
     </w:p>
     <w:p>
       <w:pPr>
-        <w:pStyle w:val="a3"/>
+        <w:pStyle w:val="NoSpacing"/>
         <w:bidi w:val="0"/>
       </w:pPr>
       <w:r>
@@ -388,7 +336,7 @@
     </w:p>
     <w:p>
       <w:pPr>
-        <w:pStyle w:val="a3"/>
+        <w:pStyle w:val="NoSpacing"/>
         <w:bidi w:val="0"/>
       </w:pPr>
       <w:r>
@@ -409,7 +357,7 @@
     </w:p>
     <w:p>
       <w:pPr>
-        <w:pStyle w:val="a3"/>
+        <w:pStyle w:val="NoSpacing"/>
         <w:bidi w:val="0"/>
       </w:pPr>
       <w:r>
@@ -430,7 +378,7 @@
     </w:p>
     <w:p>
       <w:pPr>
-        <w:pStyle w:val="a3"/>
+        <w:pStyle w:val="NoSpacing"/>
         <w:bidi w:val="0"/>
       </w:pPr>
       <w:r>
@@ -451,11 +399,12 @@
     </w:p>
     <w:p>
       <w:pPr>
-        <w:pStyle w:val="a3"/>
+        <w:pStyle w:val="NoSpacing"/>
         <w:bidi w:val="0"/>
         <w:ind w:firstLine="720"/>
       </w:pPr>
       <w:r>
+        <w:lastRenderedPageBreak/>
         <w:tab/>
       </w:r>
       <w:r>
@@ -473,17 +422,16 @@
     </w:p>
     <w:p>
       <w:pPr>
-        <w:pStyle w:val="a3"/>
-        <w:bidi w:val="0"/>
-      </w:pPr>
-      <w:r>
-        <w:lastRenderedPageBreak/>
+        <w:pStyle w:val="NoSpacing"/>
+        <w:bidi w:val="0"/>
+      </w:pPr>
+      <w:r>
         <w:t>Miner's Wife – 3 States:</w:t>
       </w:r>
     </w:p>
     <w:p>
       <w:pPr>
-        <w:pStyle w:val="a3"/>
+        <w:pStyle w:val="NoSpacing"/>
         <w:bidi w:val="0"/>
       </w:pPr>
       <w:r>
@@ -501,7 +449,7 @@
     </w:p>
     <w:p>
       <w:pPr>
-        <w:pStyle w:val="a3"/>
+        <w:pStyle w:val="NoSpacing"/>
         <w:bidi w:val="0"/>
       </w:pPr>
       <w:r>
@@ -519,7 +467,7 @@
     </w:p>
     <w:p>
       <w:pPr>
-        <w:pStyle w:val="a3"/>
+        <w:pStyle w:val="NoSpacing"/>
         <w:bidi w:val="0"/>
         <w:rPr>
           <w:u w:val="single"/>
@@ -540,7 +488,7 @@
     </w:p>
     <w:p>
       <w:pPr>
-        <w:pStyle w:val="a3"/>
+        <w:pStyle w:val="NoSpacing"/>
         <w:bidi w:val="0"/>
       </w:pPr>
       <w:r>
@@ -553,7 +501,7 @@
     </w:p>
     <w:p>
       <w:pPr>
-        <w:pStyle w:val="a3"/>
+        <w:pStyle w:val="NoSpacing"/>
         <w:bidi w:val="0"/>
       </w:pPr>
       <w:r>
@@ -562,7 +510,7 @@
     </w:p>
     <w:p>
       <w:pPr>
-        <w:pStyle w:val="a3"/>
+        <w:pStyle w:val="NoSpacing"/>
         <w:bidi w:val="0"/>
       </w:pPr>
       <w:r>
@@ -583,7 +531,7 @@
     </w:p>
     <w:p>
       <w:pPr>
-        <w:pStyle w:val="a3"/>
+        <w:pStyle w:val="NoSpacing"/>
         <w:bidi w:val="0"/>
       </w:pPr>
       <w:r>
@@ -604,7 +552,7 @@
     </w:p>
     <w:p>
       <w:pPr>
-        <w:pStyle w:val="a3"/>
+        <w:pStyle w:val="NoSpacing"/>
         <w:bidi w:val="0"/>
       </w:pPr>
       <w:r>
@@ -625,39 +573,28 @@
     </w:p>
     <w:p>
       <w:pPr>
-        <w:pStyle w:val="a3"/>
-        <w:bidi w:val="0"/>
-      </w:pPr>
-      <w:r>
-        <w:tab/>
-      </w:r>
-      <w:r>
-        <w:tab/>
-      </w:r>
-      <w:r>
-        <w:rPr>
-          <w:u w:val="single"/>
-        </w:rPr>
-        <w:t xml:space="preserve">Dead </w:t>
-      </w:r>
-      <w:proofErr w:type="gramStart"/>
-      <w:r>
-        <w:rPr>
-          <w:u w:val="single"/>
-        </w:rPr>
-        <w:t xml:space="preserve">- </w:t>
-      </w:r>
-      <w:r>
-        <w:t xml:space="preserve"> Dead</w:t>
-      </w:r>
-      <w:proofErr w:type="gramEnd"/>
-      <w:r>
-        <w:t xml:space="preserve"> when caught by sheriff</w:t>
-      </w:r>
-    </w:p>
-    <w:p>
-      <w:pPr>
-        <w:pStyle w:val="a3"/>
+        <w:pStyle w:val="NoSpacing"/>
+        <w:bidi w:val="0"/>
+      </w:pPr>
+      <w:r>
+        <w:tab/>
+      </w:r>
+      <w:r>
+        <w:tab/>
+      </w:r>
+      <w:r>
+        <w:rPr>
+          <w:u w:val="single"/>
+        </w:rPr>
+        <w:t xml:space="preserve">Dead - </w:t>
+      </w:r>
+      <w:r>
+        <w:t xml:space="preserve"> Dead when caught by sheriff</w:t>
+      </w:r>
+    </w:p>
+    <w:p>
+      <w:pPr>
+        <w:pStyle w:val="NoSpacing"/>
         <w:bidi w:val="0"/>
       </w:pPr>
       <w:r>
@@ -666,30 +603,28 @@
     </w:p>
     <w:p>
       <w:pPr>
-        <w:pStyle w:val="a3"/>
-        <w:bidi w:val="0"/>
-      </w:pPr>
-      <w:r>
-        <w:tab/>
-      </w:r>
-      <w:r>
-        <w:tab/>
-      </w:r>
-      <w:proofErr w:type="gramStart"/>
+        <w:pStyle w:val="NoSpacing"/>
+        <w:bidi w:val="0"/>
+      </w:pPr>
+      <w:r>
+        <w:tab/>
+      </w:r>
+      <w:r>
+        <w:tab/>
+      </w:r>
       <w:r>
         <w:rPr>
           <w:u w:val="single"/>
         </w:rPr>
         <w:t>Patrol  –</w:t>
       </w:r>
-      <w:proofErr w:type="gramEnd"/>
       <w:r>
         <w:t xml:space="preserve"> Walking randomly on the terrain</w:t>
       </w:r>
     </w:p>
     <w:p>
       <w:pPr>
-        <w:pStyle w:val="a3"/>
+        <w:pStyle w:val="NoSpacing"/>
         <w:bidi w:val="0"/>
       </w:pPr>
       <w:r>
@@ -710,7 +645,7 @@
     </w:p>
     <w:p>
       <w:pPr>
-        <w:pStyle w:val="a3"/>
+        <w:pStyle w:val="NoSpacing"/>
         <w:bidi w:val="0"/>
       </w:pPr>
       <w:r>
@@ -719,7 +654,7 @@
     </w:p>
     <w:p>
       <w:pPr>
-        <w:pStyle w:val="a3"/>
+        <w:pStyle w:val="NoSpacing"/>
         <w:bidi w:val="0"/>
       </w:pPr>
       <w:r>
@@ -740,7 +675,7 @@
     </w:p>
     <w:p>
       <w:pPr>
-        <w:pStyle w:val="a3"/>
+        <w:pStyle w:val="NoSpacing"/>
         <w:bidi w:val="0"/>
       </w:pPr>
       <w:r>
@@ -764,7 +699,7 @@
     </w:p>
     <w:p>
       <w:pPr>
-        <w:pStyle w:val="a3"/>
+        <w:pStyle w:val="NoSpacing"/>
         <w:bidi w:val="0"/>
       </w:pPr>
       <w:r>
@@ -785,13 +720,13 @@
     </w:p>
     <w:p>
       <w:pPr>
-        <w:pStyle w:val="a3"/>
-        <w:bidi w:val="0"/>
-      </w:pPr>
-    </w:p>
-    <w:p>
-      <w:pPr>
-        <w:pStyle w:val="a3"/>
+        <w:pStyle w:val="NoSpacing"/>
+        <w:bidi w:val="0"/>
+      </w:pPr>
+    </w:p>
+    <w:p>
+      <w:pPr>
+        <w:pStyle w:val="NoSpacing"/>
         <w:bidi w:val="0"/>
       </w:pPr>
       <w:r>
@@ -803,7 +738,7 @@
     </w:p>
     <w:p>
       <w:pPr>
-        <w:pStyle w:val="a3"/>
+        <w:pStyle w:val="NoSpacing"/>
         <w:bidi w:val="0"/>
       </w:pPr>
       <w:r>
@@ -815,7 +750,7 @@
     </w:p>
     <w:p>
       <w:pPr>
-        <w:pStyle w:val="a3"/>
+        <w:pStyle w:val="NoSpacing"/>
         <w:bidi w:val="0"/>
       </w:pPr>
       <w:r>
@@ -824,13 +759,13 @@
     </w:p>
     <w:p>
       <w:pPr>
-        <w:pStyle w:val="a3"/>
-        <w:bidi w:val="0"/>
-      </w:pPr>
-    </w:p>
-    <w:p>
-      <w:pPr>
-        <w:pStyle w:val="a3"/>
+        <w:pStyle w:val="NoSpacing"/>
+        <w:bidi w:val="0"/>
+      </w:pPr>
+    </w:p>
+    <w:p>
+      <w:pPr>
+        <w:pStyle w:val="NoSpacing"/>
         <w:bidi w:val="0"/>
         <w:rPr>
           <w:rtl/>
@@ -858,7 +793,7 @@
                     </pic:cNvPicPr>
                   </pic:nvPicPr>
                   <pic:blipFill>
-                    <a:blip r:embed="rId5" cstate="print"/>
+                    <a:blip r:embed="rId6" cstate="print"/>
                     <a:srcRect/>
                     <a:stretch>
                       <a:fillRect/>
@@ -889,7 +824,7 @@
     </w:p>
     <w:p>
       <w:pPr>
-        <w:pStyle w:val="a3"/>
+        <w:pStyle w:val="NoSpacing"/>
         <w:bidi w:val="0"/>
         <w:rPr>
           <w:rtl/>
@@ -898,7 +833,7 @@
     </w:p>
     <w:p>
       <w:pPr>
-        <w:pStyle w:val="a3"/>
+        <w:pStyle w:val="NoSpacing"/>
         <w:bidi w:val="0"/>
         <w:rPr>
           <w:b/>
@@ -915,7 +850,7 @@
     </w:p>
     <w:p>
       <w:pPr>
-        <w:pStyle w:val="a3"/>
+        <w:pStyle w:val="NoSpacing"/>
         <w:bidi w:val="0"/>
       </w:pPr>
       <w:r>
@@ -924,7 +859,7 @@
     </w:p>
     <w:p>
       <w:pPr>
-        <w:pStyle w:val="a3"/>
+        <w:pStyle w:val="NoSpacing"/>
         <w:bidi w:val="0"/>
         <w:rPr>
           <w:b/>
@@ -941,46 +876,24 @@
     </w:p>
     <w:p>
       <w:pPr>
-        <w:pStyle w:val="a3"/>
-        <w:bidi w:val="0"/>
-      </w:pPr>
-      <w:r>
-        <w:t xml:space="preserve">Project on </w:t>
-      </w:r>
-      <w:proofErr w:type="spellStart"/>
-      <w:r>
-        <w:t>github</w:t>
-      </w:r>
-      <w:proofErr w:type="spellEnd"/>
-      <w:r>
-        <w:t>:</w:t>
-      </w:r>
-    </w:p>
-    <w:p>
-      <w:pPr>
-        <w:pStyle w:val="a3"/>
-        <w:bidi w:val="0"/>
-      </w:pPr>
-      <w:hyperlink r:id="rId6" w:history="1">
+        <w:pStyle w:val="NoSpacing"/>
+        <w:bidi w:val="0"/>
+      </w:pPr>
+      <w:r>
+        <w:t>Project on github:</w:t>
+      </w:r>
+    </w:p>
+    <w:p>
+      <w:pPr>
+        <w:pStyle w:val="NoSpacing"/>
+        <w:bidi w:val="0"/>
+      </w:pPr>
+      <w:hyperlink r:id="rId7" w:history="1">
         <w:r>
           <w:rPr>
             <w:rStyle w:val="Hyperlink"/>
           </w:rPr>
-          <w:t xml:space="preserve">Unity </w:t>
-        </w:r>
-        <w:proofErr w:type="spellStart"/>
-        <w:r>
-          <w:rPr>
-            <w:rStyle w:val="Hyperlink"/>
-          </w:rPr>
-          <w:t>WildWest</w:t>
-        </w:r>
-        <w:proofErr w:type="spellEnd"/>
-        <w:r>
-          <w:rPr>
-            <w:rStyle w:val="Hyperlink"/>
-          </w:rPr>
-          <w:t xml:space="preserve"> Project</w:t>
+          <w:t>Unity WildWest Project</w:t>
         </w:r>
       </w:hyperlink>
     </w:p>
@@ -997,7 +910,7 @@
 </file>
 
 <file path=word/styles.xml><?xml version="1.0" encoding="utf-8"?>
-<w:styles xmlns:r="http://schemas.openxmlformats.org/officeDocument/2006/relationships" xmlns:w="http://schemas.openxmlformats.org/wordprocessingml/2006/main">
+<w:styles xmlns:mc="http://schemas.openxmlformats.org/markup-compatibility/2006" xmlns:r="http://schemas.openxmlformats.org/officeDocument/2006/relationships" xmlns:w="http://schemas.openxmlformats.org/wordprocessingml/2006/main" xmlns:w14="http://schemas.microsoft.com/office/word/2010/wordml" mc:Ignorable="w14">
   <w:docDefaults>
     <w:rPrDefault>
       <w:rPr>
@@ -1152,7 +1065,7 @@
     <w:lsdException w:name="Bibliography" w:uiPriority="37"/>
     <w:lsdException w:name="TOC Heading" w:uiPriority="39" w:qFormat="1"/>
   </w:latentStyles>
-  <w:style w:type="paragraph" w:default="1" w:styleId="a">
+  <w:style w:type="paragraph" w:default="1" w:styleId="Normal">
     <w:name w:val="Normal"/>
     <w:qFormat/>
     <w:rsid w:val="00075295"/>
@@ -1160,18 +1073,17 @@
       <w:bidi/>
     </w:pPr>
   </w:style>
-  <w:style w:type="character" w:default="1" w:styleId="a0">
+  <w:style w:type="character" w:default="1" w:styleId="DefaultParagraphFont">
     <w:name w:val="Default Paragraph Font"/>
     <w:uiPriority w:val="1"/>
     <w:semiHidden/>
     <w:unhideWhenUsed/>
   </w:style>
-  <w:style w:type="table" w:default="1" w:styleId="a1">
+  <w:style w:type="table" w:default="1" w:styleId="TableNormal">
     <w:name w:val="Normal Table"/>
     <w:uiPriority w:val="99"/>
     <w:semiHidden/>
     <w:unhideWhenUsed/>
-    <w:qFormat/>
     <w:tblPr>
       <w:tblInd w:w="0" w:type="dxa"/>
       <w:tblCellMar>
@@ -1182,13 +1094,13 @@
       </w:tblCellMar>
     </w:tblPr>
   </w:style>
-  <w:style w:type="numbering" w:default="1" w:styleId="a2">
+  <w:style w:type="numbering" w:default="1" w:styleId="NoList">
     <w:name w:val="No List"/>
     <w:uiPriority w:val="99"/>
     <w:semiHidden/>
     <w:unhideWhenUsed/>
   </w:style>
-  <w:style w:type="paragraph" w:styleId="a3">
+  <w:style w:type="paragraph" w:styleId="NoSpacing">
     <w:name w:val="No Spacing"/>
     <w:uiPriority w:val="1"/>
     <w:qFormat/>
@@ -1200,7 +1112,7 @@
   </w:style>
   <w:style w:type="character" w:styleId="Hyperlink">
     <w:name w:val="Hyperlink"/>
-    <w:basedOn w:val="a0"/>
+    <w:basedOn w:val="DefaultParagraphFont"/>
     <w:uiPriority w:val="99"/>
     <w:unhideWhenUsed/>
     <w:rsid w:val="005D6FBD"/>
@@ -1209,10 +1121,10 @@
       <w:u w:val="single"/>
     </w:rPr>
   </w:style>
-  <w:style w:type="paragraph" w:styleId="a4">
+  <w:style w:type="paragraph" w:styleId="BalloonText">
     <w:name w:val="Balloon Text"/>
-    <w:basedOn w:val="a"/>
-    <w:link w:val="a5"/>
+    <w:basedOn w:val="Normal"/>
+    <w:link w:val="BalloonTextChar"/>
     <w:uiPriority w:val="99"/>
     <w:semiHidden/>
     <w:unhideWhenUsed/>
@@ -1226,10 +1138,10 @@
       <w:szCs w:val="16"/>
     </w:rPr>
   </w:style>
-  <w:style w:type="character" w:customStyle="1" w:styleId="a5">
-    <w:name w:val="טקסט בלונים תו"/>
-    <w:basedOn w:val="a0"/>
-    <w:link w:val="a4"/>
+  <w:style w:type="character" w:customStyle="1" w:styleId="BalloonTextChar">
+    <w:name w:val="Balloon Text Char"/>
+    <w:basedOn w:val="DefaultParagraphFont"/>
+    <w:link w:val="BalloonText"/>
     <w:uiPriority w:val="99"/>
     <w:semiHidden/>
     <w:rsid w:val="0090609A"/>
@@ -1242,6 +1154,196 @@
 </w:styles>
 </file>
 
+<file path=word/stylesWithEffects.xml><?xml version="1.0" encoding="utf-8"?>
+<w:styles xmlns:wpc="http://schemas.microsoft.com/office/word/2010/wordprocessingCanvas" xmlns:mc="http://schemas.openxmlformats.org/markup-compatibility/2006" xmlns:o="urn:schemas-microsoft-com:office:office" xmlns:r="http://schemas.openxmlformats.org/officeDocument/2006/relationships" xmlns:m="http://schemas.openxmlformats.org/officeDocument/2006/math" xmlns:v="urn:schemas-microsoft-com:vml" xmlns:wp14="http://schemas.microsoft.com/office/word/2010/wordprocessingDrawing" xmlns:wp="http://schemas.openxmlformats.org/drawingml/2006/wordprocessingDrawing" xmlns:w10="urn:schemas-microsoft-com:office:word" xmlns:w="http://schemas.openxmlformats.org/wordprocessingml/2006/main" xmlns:w14="http://schemas.microsoft.com/office/word/2010/wordml" xmlns:wpg="http://schemas.microsoft.com/office/word/2010/wordprocessingGroup" xmlns:wpi="http://schemas.microsoft.com/office/word/2010/wordprocessingInk" xmlns:wne="http://schemas.microsoft.com/office/word/2006/wordml" xmlns:wps="http://schemas.microsoft.com/office/word/2010/wordprocessingShape" mc:Ignorable="w14 wp14">
+  <w:docDefaults>
+    <w:rPrDefault>
+      <w:rPr>
+        <w:rFonts w:asciiTheme="minorHAnsi" w:eastAsiaTheme="minorEastAsia" w:hAnsiTheme="minorHAnsi" w:cstheme="minorBidi"/>
+        <w:sz w:val="22"/>
+        <w:szCs w:val="22"/>
+        <w:lang w:val="en-US" w:eastAsia="en-US" w:bidi="he-IL"/>
+      </w:rPr>
+    </w:rPrDefault>
+    <w:pPrDefault>
+      <w:pPr>
+        <w:spacing w:after="200" w:line="276" w:lineRule="auto"/>
+      </w:pPr>
+    </w:pPrDefault>
+  </w:docDefaults>
+  <w:latentStyles w:defLockedState="0" w:defUIPriority="99" w:defSemiHidden="1" w:defUnhideWhenUsed="1" w:defQFormat="0" w:count="267">
+    <w:lsdException w:name="Normal" w:semiHidden="0" w:uiPriority="0" w:unhideWhenUsed="0" w:qFormat="1"/>
+    <w:lsdException w:name="heading 1" w:semiHidden="0" w:uiPriority="9" w:unhideWhenUsed="0" w:qFormat="1"/>
+    <w:lsdException w:name="heading 2" w:uiPriority="9" w:qFormat="1"/>
+    <w:lsdException w:name="heading 3" w:uiPriority="9" w:qFormat="1"/>
+    <w:lsdException w:name="heading 4" w:uiPriority="9" w:qFormat="1"/>
+    <w:lsdException w:name="heading 5" w:uiPriority="9" w:qFormat="1"/>
+    <w:lsdException w:name="heading 6" w:uiPriority="9" w:qFormat="1"/>
+    <w:lsdException w:name="heading 7" w:uiPriority="9" w:qFormat="1"/>
+    <w:lsdException w:name="heading 8" w:uiPriority="9" w:qFormat="1"/>
+    <w:lsdException w:name="heading 9" w:uiPriority="9" w:qFormat="1"/>
+    <w:lsdException w:name="toc 1" w:uiPriority="39"/>
+    <w:lsdException w:name="toc 2" w:uiPriority="39"/>
+    <w:lsdException w:name="toc 3" w:uiPriority="39"/>
+    <w:lsdException w:name="toc 4" w:uiPriority="39"/>
+    <w:lsdException w:name="toc 5" w:uiPriority="39"/>
+    <w:lsdException w:name="toc 6" w:uiPriority="39"/>
+    <w:lsdException w:name="toc 7" w:uiPriority="39"/>
+    <w:lsdException w:name="toc 8" w:uiPriority="39"/>
+    <w:lsdException w:name="toc 9" w:uiPriority="39"/>
+    <w:lsdException w:name="caption" w:uiPriority="35" w:qFormat="1"/>
+    <w:lsdException w:name="Title" w:semiHidden="0" w:uiPriority="10" w:unhideWhenUsed="0" w:qFormat="1"/>
+    <w:lsdException w:name="Default Paragraph Font" w:uiPriority="1"/>
+    <w:lsdException w:name="Subtitle" w:semiHidden="0" w:uiPriority="11" w:unhideWhenUsed="0" w:qFormat="1"/>
+    <w:lsdException w:name="Strong" w:semiHidden="0" w:uiPriority="22" w:unhideWhenUsed="0" w:qFormat="1"/>
+    <w:lsdException w:name="Emphasis" w:semiHidden="0" w:uiPriority="20" w:unhideWhenUsed="0" w:qFormat="1"/>
+    <w:lsdException w:name="Table Grid" w:semiHidden="0" w:uiPriority="59" w:unhideWhenUsed="0"/>
+    <w:lsdException w:name="Placeholder Text" w:unhideWhenUsed="0"/>
+    <w:lsdException w:name="No Spacing" w:semiHidden="0" w:uiPriority="1" w:unhideWhenUsed="0" w:qFormat="1"/>
+    <w:lsdException w:name="Light Shading" w:semiHidden="0" w:uiPriority="60" w:unhideWhenUsed="0"/>
+    <w:lsdException w:name="Light List" w:semiHidden="0" w:uiPriority="61" w:unhideWhenUsed="0"/>
+    <w:lsdException w:name="Light Grid" w:semiHidden="0" w:uiPriority="62" w:unhideWhenUsed="0"/>
+    <w:lsdException w:name="Medium Shading 1" w:semiHidden="0" w:uiPriority="63" w:unhideWhenUsed="0"/>
+    <w:lsdException w:name="Medium Shading 2" w:semiHidden="0" w:uiPriority="64" w:unhideWhenUsed="0"/>
+    <w:lsdException w:name="Medium List 1" w:semiHidden="0" w:uiPriority="65" w:unhideWhenUsed="0"/>
+    <w:lsdException w:name="Medium List 2" w:semiHidden="0" w:uiPriority="66" w:unhideWhenUsed="0"/>
+    <w:lsdException w:name="Medium Grid 1" w:semiHidden="0" w:uiPriority="67" w:unhideWhenUsed="0"/>
+    <w:lsdException w:name="Medium Grid 2" w:semiHidden="0" w:uiPriority="68" w:unhideWhenUsed="0"/>
+    <w:lsdException w:name="Medium Grid 3" w:semiHidden="0" w:uiPriority="69" w:unhideWhenUsed="0"/>
+    <w:lsdException w:name="Dark List" w:semiHidden="0" w:uiPriority="70" w:unhideWhenUsed="0"/>
+    <w:lsdException w:name="Colorful Shading" w:semiHidden="0" w:uiPriority="71" w:unhideWhenUsed="0"/>
+    <w:lsdException w:name="Colorful List" w:semiHidden="0" w:uiPriority="72" w:unhideWhenUsed="0"/>
+    <w:lsdException w:name="Colorful Grid" w:semiHidden="0" w:uiPriority="73" w:unhideWhenUsed="0"/>
+    <w:lsdException w:name="Light Shading Accent 1" w:semiHidden="0" w:uiPriority="60" w:unhideWhenUsed="0"/>
+    <w:lsdException w:name="Light List Accent 1" w:semiHidden="0" w:uiPriority="61" w:unhideWhenUsed="0"/>
+    <w:lsdException w:name="Light Grid Accent 1" w:semiHidden="0" w:uiPriority="62" w:unhideWhenUsed="0"/>
+    <w:lsdException w:name="Medium Shading 1 Accent 1" w:semiHidden="0" w:uiPriority="63" w:unhideWhenUsed="0"/>
+    <w:lsdException w:name="Medium Shading 2 Accent 1" w:semiHidden="0" w:uiPriority="64" w:unhideWhenUsed="0"/>
+    <w:lsdException w:name="Medium List 1 Accent 1" w:semiHidden="0" w:uiPriority="65" w:unhideWhenUsed="0"/>
+    <w:lsdException w:name="Revision" w:unhideWhenUsed="0"/>
+    <w:lsdException w:name="List Paragraph" w:semiHidden="0" w:uiPriority="34" w:unhideWhenUsed="0" w:qFormat="1"/>
+    <w:lsdException w:name="Quote" w:semiHidden="0" w:uiPriority="29" w:unhideWhenUsed="0" w:qFormat="1"/>
+    <w:lsdException w:name="Intense Quote" w:semiHidden="0" w:uiPriority="30" w:unhideWhenUsed="0" w:qFormat="1"/>
+    <w:lsdException w:name="Medium List 2 Accent 1" w:semiHidden="0" w:uiPriority="66" w:unhideWhenUsed="0"/>
+    <w:lsdException w:name="Medium Grid 1 Accent 1" w:semiHidden="0" w:uiPriority="67" w:unhideWhenUsed="0"/>
+    <w:lsdException w:name="Medium Grid 2 Accent 1" w:semiHidden="0" w:uiPriority="68" w:unhideWhenUsed="0"/>
+    <w:lsdException w:name="Medium Grid 3 Accent 1" w:semiHidden="0" w:uiPriority="69" w:unhideWhenUsed="0"/>
+    <w:lsdException w:name="Dark List Accent 1" w:semiHidden="0" w:uiPriority="70" w:unhideWhenUsed="0"/>
+    <w:lsdException w:name="Colorful Shading Accent 1" w:semiHidden="0" w:uiPriority="71" w:unhideWhenUsed="0"/>
+    <w:lsdException w:name="Colorful List Accent 1" w:semiHidden="0" w:uiPriority="72" w:unhideWhenUsed="0"/>
+    <w:lsdException w:name="Colorful Grid Accent 1" w:semiHidden="0" w:uiPriority="73" w:unhideWhenUsed="0"/>
+    <w:lsdException w:name="Light Shading Accent 2" w:semiHidden="0" w:uiPriority="60" w:unhideWhenUsed="0"/>
+    <w:lsdException w:name="Light List Accent 2" w:semiHidden="0" w:uiPriority="61" w:unhideWhenUsed="0"/>
+    <w:lsdException w:name="Light Grid Accent 2" w:semiHidden="0" w:uiPriority="62" w:unhideWhenUsed="0"/>
+    <w:lsdException w:name="Medium Shading 1 Accent 2" w:semiHidden="0" w:uiPriority="63" w:unhideWhenUsed="0"/>
+    <w:lsdException w:name="Medium Shading 2 Accent 2" w:semiHidden="0" w:uiPriority="64" w:unhideWhenUsed="0"/>
+    <w:lsdException w:name="Medium List 1 Accent 2" w:semiHidden="0" w:uiPriority="65" w:unhideWhenUsed="0"/>
+    <w:lsdException w:name="Medium List 2 Accent 2" w:semiHidden="0" w:uiPriority="66" w:unhideWhenUsed="0"/>
+    <w:lsdException w:name="Medium Grid 1 Accent 2" w:semiHidden="0" w:uiPriority="67" w:unhideWhenUsed="0"/>
+    <w:lsdException w:name="Medium Grid 2 Accent 2" w:semiHidden="0" w:uiPriority="68" w:unhideWhenUsed="0"/>
+    <w:lsdException w:name="Medium Grid 3 Accent 2" w:semiHidden="0" w:uiPriority="69" w:unhideWhenUsed="0"/>
+    <w:lsdException w:name="Dark List Accent 2" w:semiHidden="0" w:uiPriority="70" w:unhideWhenUsed="0"/>
+    <w:lsdException w:name="Colorful Shading Accent 2" w:semiHidden="0" w:uiPriority="71" w:unhideWhenUsed="0"/>
+    <w:lsdException w:name="Colorful List Accent 2" w:semiHidden="0" w:uiPriority="72" w:unhideWhenUsed="0"/>
+    <w:lsdException w:name="Colorful Grid Accent 2" w:semiHidden="0" w:uiPriority="73" w:unhideWhenUsed="0"/>
+    <w:lsdException w:name="Light Shading Accent 3" w:semiHidden="0" w:uiPriority="60" w:unhideWhenUsed="0"/>
+    <w:lsdException w:name="Light List Accent 3" w:semiHidden="0" w:uiPriority="61" w:unhideWhenUsed="0"/>
+    <w:lsdException w:name="Light Grid Accent 3" w:semiHidden="0" w:uiPriority="62" w:unhideWhenUsed="0"/>
+    <w:lsdException w:name="Medium Shading 1 Accent 3" w:semiHidden="0" w:uiPriority="63" w:unhideWhenUsed="0"/>
+    <w:lsdException w:name="Medium Shading 2 Accent 3" w:semiHidden="0" w:uiPriority="64" w:unhideWhenUsed="0"/>
+    <w:lsdException w:name="Medium List 1 Accent 3" w:semiHidden="0" w:uiPriority="65" w:unhideWhenUsed="0"/>
+    <w:lsdException w:name="Medium List 2 Accent 3" w:semiHidden="0" w:uiPriority="66" w:unhideWhenUsed="0"/>
+    <w:lsdException w:name="Medium Grid 1 Accent 3" w:semiHidden="0" w:uiPriority="67" w:unhideWhenUsed="0"/>
+    <w:lsdException w:name="Medium Grid 2 Accent 3" w:semiHidden="0" w:uiPriority="68" w:unhideWhenUsed="0"/>
+    <w:lsdException w:name="Medium Grid 3 Accent 3" w:semiHidden="0" w:uiPriority="69" w:unhideWhenUsed="0"/>
+    <w:lsdException w:name="Dark List Accent 3" w:semiHidden="0" w:uiPriority="70" w:unhideWhenUsed="0"/>
+    <w:lsdException w:name="Colorful Shading Accent 3" w:semiHidden="0" w:uiPriority="71" w:unhideWhenUsed="0"/>
+    <w:lsdException w:name="Colorful List Accent 3" w:semiHidden="0" w:uiPriority="72" w:unhideWhenUsed="0"/>
+    <w:lsdException w:name="Colorful Grid Accent 3" w:semiHidden="0" w:uiPriority="73" w:unhideWhenUsed="0"/>
+    <w:lsdException w:name="Light Shading Accent 4" w:semiHidden="0" w:uiPriority="60" w:unhideWhenUsed="0"/>
+    <w:lsdException w:name="Light List Accent 4" w:semiHidden="0" w:uiPriority="61" w:unhideWhenUsed="0"/>
+    <w:lsdException w:name="Light Grid Accent 4" w:semiHidden="0" w:uiPriority="62" w:unhideWhenUsed="0"/>
+    <w:lsdException w:name="Medium Shading 1 Accent 4" w:semiHidden="0" w:uiPriority="63" w:unhideWhenUsed="0"/>
+    <w:lsdException w:name="Medium Shading 2 Accent 4" w:semiHidden="0" w:uiPriority="64" w:unhideWhenUsed="0"/>
+    <w:lsdException w:name="Medium List 1 Accent 4" w:semiHidden="0" w:uiPriority="65" w:unhideWhenUsed="0"/>
+    <w:lsdException w:name="Medium List 2 Accent 4" w:semiHidden="0" w:uiPriority="66" w:unhideWhenUsed="0"/>
+    <w:lsdException w:name="Medium Grid 1 Accent 4" w:semiHidden="0" w:uiPriority="67" w:unhideWhenUsed="0"/>
+    <w:lsdException w:name="Medium Grid 2 Accent 4" w:semiHidden="0" w:uiPriority="68" w:unhideWhenUsed="0"/>
+    <w:lsdException w:name="Medium Grid 3 Accent 4" w:semiHidden="0" w:uiPriority="69" w:unhideWhenUsed="0"/>
+    <w:lsdException w:name="Dark List Accent 4" w:semiHidden="0" w:uiPriority="70" w:unhideWhenUsed="0"/>
+    <w:lsdException w:name="Colorful Shading Accent 4" w:semiHidden="0" w:uiPriority="71" w:unhideWhenUsed="0"/>
+    <w:lsdException w:name="Colorful List Accent 4" w:semiHidden="0" w:uiPriority="72" w:unhideWhenUsed="0"/>
+    <w:lsdException w:name="Colorful Grid Accent 4" w:semiHidden="0" w:uiPriority="73" w:unhideWhenUsed="0"/>
+    <w:lsdException w:name="Light Shading Accent 5" w:semiHidden="0" w:uiPriority="60" w:unhideWhenUsed="0"/>
+    <w:lsdException w:name="Light List Accent 5" w:semiHidden="0" w:uiPriority="61" w:unhideWhenUsed="0"/>
+    <w:lsdException w:name="Light Grid Accent 5" w:semiHidden="0" w:uiPriority="62" w:unhideWhenUsed="0"/>
+    <w:lsdException w:name="Medium Shading 1 Accent 5" w:semiHidden="0" w:uiPriority="63" w:unhideWhenUsed="0"/>
+    <w:lsdException w:name="Medium Shading 2 Accent 5" w:semiHidden="0" w:uiPriority="64" w:unhideWhenUsed="0"/>
+    <w:lsdException w:name="Medium List 1 Accent 5" w:semiHidden="0" w:uiPriority="65" w:unhideWhenUsed="0"/>
+    <w:lsdException w:name="Medium List 2 Accent 5" w:semiHidden="0" w:uiPriority="66" w:unhideWhenUsed="0"/>
+    <w:lsdException w:name="Medium Grid 1 Accent 5" w:semiHidden="0" w:uiPriority="67" w:unhideWhenUsed="0"/>
+    <w:lsdException w:name="Medium Grid 2 Accent 5" w:semiHidden="0" w:uiPriority="68" w:unhideWhenUsed="0"/>
+    <w:lsdException w:name="Medium Grid 3 Accent 5" w:semiHidden="0" w:uiPriority="69" w:unhideWhenUsed="0"/>
+    <w:lsdException w:name="Dark List Accent 5" w:semiHidden="0" w:uiPriority="70" w:unhideWhenUsed="0"/>
+    <w:lsdException w:name="Colorful Shading Accent 5" w:semiHidden="0" w:uiPriority="71" w:unhideWhenUsed="0"/>
+    <w:lsdException w:name="Colorful List Accent 5" w:semiHidden="0" w:uiPriority="72" w:unhideWhenUsed="0"/>
+    <w:lsdException w:name="Colorful Grid Accent 5" w:semiHidden="0" w:uiPriority="73" w:unhideWhenUsed="0"/>
+    <w:lsdException w:name="Light Shading Accent 6" w:semiHidden="0" w:uiPriority="60" w:unhideWhenUsed="0"/>
+    <w:lsdException w:name="Light List Accent 6" w:semiHidden="0" w:uiPriority="61" w:unhideWhenUsed="0"/>
+    <w:lsdException w:name="Light Grid Accent 6" w:semiHidden="0" w:uiPriority="62" w:unhideWhenUsed="0"/>
+    <w:lsdException w:name="Medium Shading 1 Accent 6" w:semiHidden="0" w:uiPriority="63" w:unhideWhenUsed="0"/>
+    <w:lsdException w:name="Medium Shading 2 Accent 6" w:semiHidden="0" w:uiPriority="64" w:unhideWhenUsed="0"/>
+    <w:lsdException w:name="Medium List 1 Accent 6" w:semiHidden="0" w:uiPriority="65" w:unhideWhenUsed="0"/>
+    <w:lsdException w:name="Medium List 2 Accent 6" w:semiHidden="0" w:uiPriority="66" w:unhideWhenUsed="0"/>
+    <w:lsdException w:name="Medium Grid 1 Accent 6" w:semiHidden="0" w:uiPriority="67" w:unhideWhenUsed="0"/>
+    <w:lsdException w:name="Medium Grid 2 Accent 6" w:semiHidden="0" w:uiPriority="68" w:unhideWhenUsed="0"/>
+    <w:lsdException w:name="Medium Grid 3 Accent 6" w:semiHidden="0" w:uiPriority="69" w:unhideWhenUsed="0"/>
+    <w:lsdException w:name="Dark List Accent 6" w:semiHidden="0" w:uiPriority="70" w:unhideWhenUsed="0"/>
+    <w:lsdException w:name="Colorful Shading Accent 6" w:semiHidden="0" w:uiPriority="71" w:unhideWhenUsed="0"/>
+    <w:lsdException w:name="Colorful List Accent 6" w:semiHidden="0" w:uiPriority="72" w:unhideWhenUsed="0"/>
+    <w:lsdException w:name="Colorful Grid Accent 6" w:semiHidden="0" w:uiPriority="73" w:unhideWhenUsed="0"/>
+    <w:lsdException w:name="Subtle Emphasis" w:semiHidden="0" w:uiPriority="19" w:unhideWhenUsed="0" w:qFormat="1"/>
+    <w:lsdException w:name="Intense Emphasis" w:semiHidden="0" w:uiPriority="21" w:unhideWhenUsed="0" w:qFormat="1"/>
+    <w:lsdException w:name="Subtle Reference" w:semiHidden="0" w:uiPriority="31" w:unhideWhenUsed="0" w:qFormat="1"/>
+    <w:lsdException w:name="Intense Reference" w:semiHidden="0" w:uiPriority="32" w:unhideWhenUsed="0" w:qFormat="1"/>
+    <w:lsdException w:name="Book Title" w:semiHidden="0" w:uiPriority="33" w:unhideWhenUsed="0" w:qFormat="1"/>
+    <w:lsdException w:name="Bibliography" w:uiPriority="37"/>
+    <w:lsdException w:name="TOC Heading" w:uiPriority="39" w:qFormat="1"/>
+  </w:latentStyles>
+  <w:style w:type="paragraph" w:default="1" w:styleId="Normal">
+    <w:name w:val="Normal"/>
+    <w:qFormat/>
+  </w:style>
+  <w:style w:type="character" w:default="1" w:styleId="DefaultParagraphFont">
+    <w:name w:val="Default Paragraph Font"/>
+    <w:uiPriority w:val="1"/>
+    <w:semiHidden/>
+    <w:unhideWhenUsed/>
+  </w:style>
+  <w:style w:type="table" w:default="1" w:styleId="TableNormal">
+    <w:name w:val="Normal Table"/>
+    <w:uiPriority w:val="99"/>
+    <w:semiHidden/>
+    <w:unhideWhenUsed/>
+    <w:tblPr>
+      <w:tblInd w:w="0" w:type="dxa"/>
+      <w:tblCellMar>
+        <w:top w:w="0" w:type="dxa"/>
+        <w:left w:w="108" w:type="dxa"/>
+        <w:bottom w:w="0" w:type="dxa"/>
+        <w:right w:w="108" w:type="dxa"/>
+      </w:tblCellMar>
+    </w:tblPr>
+  </w:style>
+  <w:style w:type="numbering" w:default="1" w:styleId="NoList">
+    <w:name w:val="No List"/>
+    <w:uiPriority w:val="99"/>
+    <w:semiHidden/>
+    <w:unhideWhenUsed/>
+  </w:style>
+</w:styles>
+</file>
+
 <file path=word/theme/theme1.xml><?xml version="1.0" encoding="utf-8"?>
 <a:theme xmlns:a="http://schemas.openxmlformats.org/drawingml/2006/main" name="ערכת נושא Office">
   <a:themeElements>
@@ -1250,7 +1352,7 @@
         <a:sysClr val="windowText" lastClr="000000"/>
       </a:dk1>
       <a:lt1>
-        <a:sysClr val="window" lastClr="D4D0C8"/>
+        <a:sysClr val="window" lastClr="FFFFFF"/>
       </a:lt1>
       <a:dk2>
         <a:srgbClr val="1F497D"/>

</xml_diff>

<commit_message>
Added link to compiled project
</commit_message>
<xml_diff>
--- a/Project/WildWest GDD.docx
+++ b/Project/WildWest GDD.docx
@@ -31,15 +31,31 @@
         <w:bidi w:val="0"/>
       </w:pPr>
       <w:r>
-        <w:t>Miner life in the wild west has never been so harsh, getting to the mine and back home day by day while the wild west is full of bandits who whats the miner's coin. The bandits usually pursue the miner to its death and steal the coins, but not when the sheriff is around,</w:t>
-      </w:r>
-    </w:p>
-    <w:p>
-      <w:pPr>
-        <w:bidi w:val="0"/>
-      </w:pPr>
-      <w:r>
-        <w:t>When this happens, the Bandit flee away and return some other time to plunder the miner.</w:t>
+        <w:t xml:space="preserve">Miner life in the wild west has never been so harsh, getting to the mine and back home day by day while the wild west is full of bandits who </w:t>
+      </w:r>
+      <w:proofErr w:type="spellStart"/>
+      <w:r>
+        <w:t>whats</w:t>
+      </w:r>
+      <w:proofErr w:type="spellEnd"/>
+      <w:r>
+        <w:t xml:space="preserve"> the miner's coin. The bandits usually pursue the miner to its death and steal the coins, but not when the sheriff is around,</w:t>
+      </w:r>
+    </w:p>
+    <w:p>
+      <w:pPr>
+        <w:bidi w:val="0"/>
+      </w:pPr>
+      <w:r>
+        <w:t xml:space="preserve">When this happens, the Bandit </w:t>
+      </w:r>
+      <w:proofErr w:type="gramStart"/>
+      <w:r>
+        <w:t>flee</w:t>
+      </w:r>
+      <w:proofErr w:type="gramEnd"/>
+      <w:r>
+        <w:t xml:space="preserve"> away and return some other time to plunder the miner.</w:t>
       </w:r>
     </w:p>
     <w:p>
@@ -67,14 +83,17 @@
       <w:pPr>
         <w:bidi w:val="0"/>
       </w:pPr>
-      <w:r>
-        <w:t>WildWest is a 3 scene game</w:t>
+      <w:proofErr w:type="spellStart"/>
+      <w:r>
+        <w:t>WildWest</w:t>
+      </w:r>
+      <w:proofErr w:type="spellEnd"/>
+      <w:r>
+        <w:t xml:space="preserve"> is a 3 scene game</w:t>
       </w:r>
       <w:r>
         <w:t>. To transition between the scenes or quit the game, press Escape.</w:t>
       </w:r>
-      <w:bookmarkStart w:id="0" w:name="_GoBack"/>
-      <w:bookmarkEnd w:id="0"/>
     </w:p>
     <w:p>
       <w:pPr>
@@ -95,7 +114,20 @@
         <w:bidi w:val="0"/>
       </w:pPr>
       <w:r>
-        <w:t>The camera of all 3 scene is at static position, and prespective(3D rendered).</w:t>
+        <w:t xml:space="preserve">The camera of all 3 scene is at static position, and </w:t>
+      </w:r>
+      <w:proofErr w:type="spellStart"/>
+      <w:proofErr w:type="gramStart"/>
+      <w:r>
+        <w:t>prespective</w:t>
+      </w:r>
+      <w:proofErr w:type="spellEnd"/>
+      <w:r>
+        <w:t>(</w:t>
+      </w:r>
+      <w:proofErr w:type="gramEnd"/>
+      <w:r>
+        <w:t>3D rendered).</w:t>
       </w:r>
     </w:p>
     <w:p>
@@ -124,7 +156,23 @@
         <w:bidi w:val="0"/>
       </w:pPr>
       <w:r>
-        <w:t>Group of birds while one of the birds is leader, and other other birds follow it,</w:t>
+        <w:t xml:space="preserve">Group of birds while one of the birds is </w:t>
+      </w:r>
+      <w:proofErr w:type="gramStart"/>
+      <w:r>
+        <w:t>leader,</w:t>
+      </w:r>
+      <w:proofErr w:type="gramEnd"/>
+      <w:r>
+        <w:t xml:space="preserve"> and other </w:t>
+      </w:r>
+      <w:proofErr w:type="spellStart"/>
+      <w:r>
+        <w:t>other</w:t>
+      </w:r>
+      <w:proofErr w:type="spellEnd"/>
+      <w:r>
+        <w:t xml:space="preserve"> birds follow it,</w:t>
       </w:r>
     </w:p>
     <w:p>
@@ -195,8 +243,13 @@
         <w:pStyle w:val="NoSpacing"/>
         <w:bidi w:val="0"/>
       </w:pPr>
-      <w:r>
-        <w:t>Of the character. All The character uses A* algorithm to navigate through the terrain.</w:t>
+      <w:proofErr w:type="gramStart"/>
+      <w:r>
+        <w:t>Of the character.</w:t>
+      </w:r>
+      <w:proofErr w:type="gramEnd"/>
+      <w:r>
+        <w:t xml:space="preserve"> All The character uses A* algorithm to navigate through the terrain.</w:t>
       </w:r>
     </w:p>
     <w:p>
@@ -586,10 +639,21 @@
         <w:rPr>
           <w:u w:val="single"/>
         </w:rPr>
-        <w:t xml:space="preserve">Dead - </w:t>
-      </w:r>
-      <w:r>
-        <w:t xml:space="preserve"> Dead when caught by sheriff</w:t>
+        <w:t xml:space="preserve">Dead </w:t>
+      </w:r>
+      <w:proofErr w:type="gramStart"/>
+      <w:r>
+        <w:rPr>
+          <w:u w:val="single"/>
+        </w:rPr>
+        <w:t xml:space="preserve">- </w:t>
+      </w:r>
+      <w:r>
+        <w:t xml:space="preserve"> Dead</w:t>
+      </w:r>
+      <w:proofErr w:type="gramEnd"/>
+      <w:r>
+        <w:t xml:space="preserve"> when caught by sheriff</w:t>
       </w:r>
     </w:p>
     <w:p>
@@ -612,12 +676,14 @@
       <w:r>
         <w:tab/>
       </w:r>
+      <w:proofErr w:type="gramStart"/>
       <w:r>
         <w:rPr>
           <w:u w:val="single"/>
         </w:rPr>
         <w:t>Patrol  –</w:t>
       </w:r>
+      <w:proofErr w:type="gramEnd"/>
       <w:r>
         <w:t xml:space="preserve"> Walking randomly on the terrain</w:t>
       </w:r>
@@ -859,7 +925,6 @@
     </w:p>
     <w:p>
       <w:pPr>
-        <w:pStyle w:val="NoSpacing"/>
         <w:bidi w:val="0"/>
         <w:rPr>
           <w:b/>
@@ -871,16 +936,34 @@
           <w:b/>
           <w:bCs/>
         </w:rPr>
-        <w:t>Reference:</w:t>
-      </w:r>
-    </w:p>
-    <w:p>
-      <w:pPr>
-        <w:pStyle w:val="NoSpacing"/>
-        <w:bidi w:val="0"/>
-      </w:pPr>
-      <w:r>
-        <w:t>Project on github:</w:t>
+        <w:br w:type="page"/>
+      </w:r>
+    </w:p>
+    <w:p>
+      <w:pPr>
+        <w:pStyle w:val="NoSpacing"/>
+        <w:bidi w:val="0"/>
+        <w:rPr>
+          <w:b/>
+          <w:bCs/>
+        </w:rPr>
+      </w:pPr>
+      <w:r>
+        <w:rPr>
+          <w:b/>
+          <w:bCs/>
+        </w:rPr>
+        <w:lastRenderedPageBreak/>
+        <w:t>External links:</w:t>
+      </w:r>
+    </w:p>
+    <w:p>
+      <w:pPr>
+        <w:pStyle w:val="NoSpacing"/>
+        <w:bidi w:val="0"/>
+      </w:pPr>
+      <w:r>
+        <w:t>Compiled game:</w:t>
       </w:r>
     </w:p>
     <w:p>
@@ -893,7 +976,60 @@
           <w:rPr>
             <w:rStyle w:val="Hyperlink"/>
           </w:rPr>
-          <w:t>Unity WildWest Project</w:t>
+          <w:t>https://www.dropbox.com/s/jfutiquhtsh3vqi/Unity%20Final%20Project.zip</w:t>
+        </w:r>
+      </w:hyperlink>
+    </w:p>
+    <w:p>
+      <w:pPr>
+        <w:pStyle w:val="NoSpacing"/>
+        <w:bidi w:val="0"/>
+      </w:pPr>
+      <w:r>
+        <w:t>Project</w:t>
+      </w:r>
+      <w:r>
+        <w:t xml:space="preserve"> code</w:t>
+      </w:r>
+      <w:r>
+        <w:t xml:space="preserve"> on </w:t>
+      </w:r>
+      <w:proofErr w:type="spellStart"/>
+      <w:r>
+        <w:t>github</w:t>
+      </w:r>
+      <w:proofErr w:type="spellEnd"/>
+      <w:r>
+        <w:t>:</w:t>
+      </w:r>
+      <w:bookmarkStart w:id="0" w:name="_GoBack"/>
+      <w:bookmarkEnd w:id="0"/>
+    </w:p>
+    <w:p>
+      <w:pPr>
+        <w:pStyle w:val="NoSpacing"/>
+        <w:bidi w:val="0"/>
+      </w:pPr>
+      <w:hyperlink r:id="rId8" w:history="1">
+        <w:r>
+          <w:rPr>
+            <w:rStyle w:val="Hyperlink"/>
+          </w:rPr>
+          <w:t xml:space="preserve">Unity </w:t>
+        </w:r>
+        <w:proofErr w:type="spellStart"/>
+        <w:r>
+          <w:rPr>
+            <w:rStyle w:val="Hyperlink"/>
+          </w:rPr>
+          <w:t>WildWest</w:t>
+        </w:r>
+        <w:proofErr w:type="spellEnd"/>
+        <w:r>
+          <w:rPr>
+            <w:rStyle w:val="Hyperlink"/>
+          </w:rPr>
+          <w:t xml:space="preserve"> Project</w:t>
         </w:r>
       </w:hyperlink>
     </w:p>

</xml_diff>

<commit_message>
Added trailer and link to trailer in GDD
</commit_message>
<xml_diff>
--- a/Project/WildWest GDD.docx
+++ b/Project/WildWest GDD.docx
@@ -31,37 +31,16 @@
         <w:bidi w:val="0"/>
       </w:pPr>
       <w:r>
-        <w:t xml:space="preserve">Miner life in the wild west has never been so harsh, getting to the mine and back home day by day while the wild west is full of bandits who </w:t>
-      </w:r>
-      <w:proofErr w:type="spellStart"/>
-      <w:r>
-        <w:t>whats</w:t>
-      </w:r>
-      <w:proofErr w:type="spellEnd"/>
-      <w:r>
-        <w:t xml:space="preserve"> the miner's coin. The bandits usually pursue the miner to its death and steal the coins, but not when the sheriff is around,</w:t>
-      </w:r>
-    </w:p>
-    <w:p>
-      <w:pPr>
-        <w:bidi w:val="0"/>
-      </w:pPr>
-      <w:r>
-        <w:t xml:space="preserve">When this happens, the Bandit </w:t>
-      </w:r>
-      <w:proofErr w:type="gramStart"/>
-      <w:r>
-        <w:t>flee</w:t>
-      </w:r>
-      <w:proofErr w:type="gramEnd"/>
-      <w:r>
-        <w:t xml:space="preserve"> away and return some other time to plunder the miner.</w:t>
-      </w:r>
-    </w:p>
-    <w:p>
-      <w:pPr>
-        <w:bidi w:val="0"/>
-      </w:pPr>
+        <w:t>Miner life in the wild west has never been so harsh, getting to the mine and back home day by day while the wild west is full of bandits who whats the miner's coin. The bandits usually pursue the miner to its death and steal the coins, but not when the sheriff is around,</w:t>
+      </w:r>
+    </w:p>
+    <w:p>
+      <w:pPr>
+        <w:bidi w:val="0"/>
+      </w:pPr>
+      <w:r>
+        <w:t>When this happens, the Bandit flee away and return some other time to plunder the miner.</w:t>
+      </w:r>
     </w:p>
     <w:p>
       <w:pPr>
@@ -76,6 +55,32 @@
           <w:b/>
           <w:bCs/>
         </w:rPr>
+        <w:t>Credits</w:t>
+      </w:r>
+    </w:p>
+    <w:p>
+      <w:pPr>
+        <w:bidi w:val="0"/>
+      </w:pPr>
+      <w:r>
+        <w:t>Made by Guy Smoilovsky and Itzik Cohen.</w:t>
+      </w:r>
+      <w:bookmarkStart w:id="0" w:name="_GoBack"/>
+      <w:bookmarkEnd w:id="0"/>
+    </w:p>
+    <w:p>
+      <w:pPr>
+        <w:bidi w:val="0"/>
+        <w:rPr>
+          <w:b/>
+          <w:bCs/>
+        </w:rPr>
+      </w:pPr>
+      <w:r>
+        <w:rPr>
+          <w:b/>
+          <w:bCs/>
+        </w:rPr>
         <w:t>Gameplay</w:t>
       </w:r>
     </w:p>
@@ -83,13 +88,8 @@
       <w:pPr>
         <w:bidi w:val="0"/>
       </w:pPr>
-      <w:proofErr w:type="spellStart"/>
-      <w:r>
-        <w:t>WildWest</w:t>
-      </w:r>
-      <w:proofErr w:type="spellEnd"/>
-      <w:r>
-        <w:t xml:space="preserve"> is a 3 scene game</w:t>
+      <w:r>
+        <w:t>WildWest is a 3 scene game</w:t>
       </w:r>
       <w:r>
         <w:t>. To transition between the scenes or quit the game, press Escape.</w:t>
@@ -114,20 +114,7 @@
         <w:bidi w:val="0"/>
       </w:pPr>
       <w:r>
-        <w:t xml:space="preserve">The camera of all 3 scene is at static position, and </w:t>
-      </w:r>
-      <w:proofErr w:type="spellStart"/>
-      <w:proofErr w:type="gramStart"/>
-      <w:r>
-        <w:t>prespective</w:t>
-      </w:r>
-      <w:proofErr w:type="spellEnd"/>
-      <w:r>
-        <w:t>(</w:t>
-      </w:r>
-      <w:proofErr w:type="gramEnd"/>
-      <w:r>
-        <w:t>3D rendered).</w:t>
+        <w:t>The camera of all 3 scene is at static position, and prespective(3D rendered).</w:t>
       </w:r>
     </w:p>
     <w:p>
@@ -156,23 +143,7 @@
         <w:bidi w:val="0"/>
       </w:pPr>
       <w:r>
-        <w:t xml:space="preserve">Group of birds while one of the birds is </w:t>
-      </w:r>
-      <w:proofErr w:type="gramStart"/>
-      <w:r>
-        <w:t>leader,</w:t>
-      </w:r>
-      <w:proofErr w:type="gramEnd"/>
-      <w:r>
-        <w:t xml:space="preserve"> and other </w:t>
-      </w:r>
-      <w:proofErr w:type="spellStart"/>
-      <w:r>
-        <w:t>other</w:t>
-      </w:r>
-      <w:proofErr w:type="spellEnd"/>
-      <w:r>
-        <w:t xml:space="preserve"> birds follow it,</w:t>
+        <w:t>Group of birds while one of the birds is leader, and other other birds follow it,</w:t>
       </w:r>
     </w:p>
     <w:p>
@@ -243,13 +214,8 @@
         <w:pStyle w:val="NoSpacing"/>
         <w:bidi w:val="0"/>
       </w:pPr>
-      <w:proofErr w:type="gramStart"/>
-      <w:r>
-        <w:t>Of the character.</w:t>
-      </w:r>
-      <w:proofErr w:type="gramEnd"/>
-      <w:r>
-        <w:t xml:space="preserve"> All The character uses A* algorithm to navigate through the terrain.</w:t>
+      <w:r>
+        <w:t>Of the character. All The character uses A* algorithm to navigate through the terrain.</w:t>
       </w:r>
     </w:p>
     <w:p>
@@ -285,7 +251,7 @@
                     </pic:cNvPicPr>
                   </pic:nvPicPr>
                   <pic:blipFill>
-                    <a:blip r:embed="rId5" cstate="print"/>
+                    <a:blip r:embed="rId6" cstate="print"/>
                     <a:srcRect/>
                     <a:stretch>
                       <a:fillRect/>
@@ -414,6 +380,7 @@
         <w:bidi w:val="0"/>
       </w:pPr>
       <w:r>
+        <w:lastRenderedPageBreak/>
         <w:tab/>
       </w:r>
       <w:r>
@@ -457,7 +424,6 @@
         <w:ind w:firstLine="720"/>
       </w:pPr>
       <w:r>
-        <w:lastRenderedPageBreak/>
         <w:tab/>
       </w:r>
       <w:r>
@@ -639,21 +605,10 @@
         <w:rPr>
           <w:u w:val="single"/>
         </w:rPr>
-        <w:t xml:space="preserve">Dead </w:t>
-      </w:r>
-      <w:proofErr w:type="gramStart"/>
-      <w:r>
-        <w:rPr>
-          <w:u w:val="single"/>
-        </w:rPr>
-        <w:t xml:space="preserve">- </w:t>
-      </w:r>
-      <w:r>
-        <w:t xml:space="preserve"> Dead</w:t>
-      </w:r>
-      <w:proofErr w:type="gramEnd"/>
-      <w:r>
-        <w:t xml:space="preserve"> when caught by sheriff</w:t>
+        <w:t xml:space="preserve">Dead - </w:t>
+      </w:r>
+      <w:r>
+        <w:t xml:space="preserve"> Dead when caught by sheriff</w:t>
       </w:r>
     </w:p>
     <w:p>
@@ -676,14 +631,12 @@
       <w:r>
         <w:tab/>
       </w:r>
-      <w:proofErr w:type="gramStart"/>
       <w:r>
         <w:rPr>
           <w:u w:val="single"/>
         </w:rPr>
         <w:t>Patrol  –</w:t>
       </w:r>
-      <w:proofErr w:type="gramEnd"/>
       <w:r>
         <w:t xml:space="preserve"> Walking randomly on the terrain</w:t>
       </w:r>
@@ -859,7 +812,7 @@
                     </pic:cNvPicPr>
                   </pic:nvPicPr>
                   <pic:blipFill>
-                    <a:blip r:embed="rId6" cstate="print"/>
+                    <a:blip r:embed="rId7" cstate="print"/>
                     <a:srcRect/>
                     <a:stretch>
                       <a:fillRect/>
@@ -936,6 +889,7 @@
           <w:b/>
           <w:bCs/>
         </w:rPr>
+        <w:lastRenderedPageBreak/>
         <w:br w:type="page"/>
       </w:r>
     </w:p>
@@ -961,6 +915,52 @@
       <w:pPr>
         <w:pStyle w:val="NoSpacing"/>
         <w:bidi w:val="0"/>
+        <w:ind w:left="720"/>
+      </w:pPr>
+    </w:p>
+    <w:p>
+      <w:pPr>
+        <w:pStyle w:val="NoSpacing"/>
+        <w:numPr>
+          <w:ilvl w:val="0"/>
+          <w:numId w:val="1"/>
+        </w:numPr>
+        <w:bidi w:val="0"/>
+      </w:pPr>
+      <w:r>
+        <w:t>Trailer:</w:t>
+      </w:r>
+    </w:p>
+    <w:p>
+      <w:pPr>
+        <w:pStyle w:val="NoSpacing"/>
+        <w:bidi w:val="0"/>
+        <w:ind w:left="720"/>
+      </w:pPr>
+      <w:hyperlink r:id="rId8" w:history="1">
+        <w:r>
+          <w:rPr>
+            <w:rStyle w:val="Hyperlink"/>
+          </w:rPr>
+          <w:t>http://youtu.be/IFtOtdLZ_Lc</w:t>
+        </w:r>
+      </w:hyperlink>
+    </w:p>
+    <w:p>
+      <w:pPr>
+        <w:pStyle w:val="NoSpacing"/>
+        <w:bidi w:val="0"/>
+        <w:ind w:left="720"/>
+      </w:pPr>
+    </w:p>
+    <w:p>
+      <w:pPr>
+        <w:pStyle w:val="NoSpacing"/>
+        <w:numPr>
+          <w:ilvl w:val="0"/>
+          <w:numId w:val="1"/>
+        </w:numPr>
+        <w:bidi w:val="0"/>
       </w:pPr>
       <w:r>
         <w:t>Compiled game:</w:t>
@@ -970,8 +970,9 @@
       <w:pPr>
         <w:pStyle w:val="NoSpacing"/>
         <w:bidi w:val="0"/>
-      </w:pPr>
-      <w:hyperlink r:id="rId7" w:history="1">
+        <w:ind w:firstLine="720"/>
+      </w:pPr>
+      <w:hyperlink r:id="rId9" w:history="1">
         <w:r>
           <w:rPr>
             <w:rStyle w:val="Hyperlink"/>
@@ -984,6 +985,17 @@
       <w:pPr>
         <w:pStyle w:val="NoSpacing"/>
         <w:bidi w:val="0"/>
+        <w:ind w:left="720"/>
+      </w:pPr>
+    </w:p>
+    <w:p>
+      <w:pPr>
+        <w:pStyle w:val="NoSpacing"/>
+        <w:numPr>
+          <w:ilvl w:val="0"/>
+          <w:numId w:val="1"/>
+        </w:numPr>
+        <w:bidi w:val="0"/>
       </w:pPr>
       <w:r>
         <w:t>Project</w:t>
@@ -992,44 +1004,21 @@
         <w:t xml:space="preserve"> code</w:t>
       </w:r>
       <w:r>
-        <w:t xml:space="preserve"> on </w:t>
-      </w:r>
-      <w:proofErr w:type="spellStart"/>
-      <w:r>
-        <w:t>github</w:t>
-      </w:r>
-      <w:proofErr w:type="spellEnd"/>
-      <w:r>
-        <w:t>:</w:t>
-      </w:r>
-      <w:bookmarkStart w:id="0" w:name="_GoBack"/>
-      <w:bookmarkEnd w:id="0"/>
-    </w:p>
-    <w:p>
-      <w:pPr>
-        <w:pStyle w:val="NoSpacing"/>
-        <w:bidi w:val="0"/>
-      </w:pPr>
-      <w:hyperlink r:id="rId8" w:history="1">
+        <w:t xml:space="preserve"> on github:</w:t>
+      </w:r>
+    </w:p>
+    <w:p>
+      <w:pPr>
+        <w:pStyle w:val="NoSpacing"/>
+        <w:bidi w:val="0"/>
+        <w:ind w:firstLine="720"/>
+      </w:pPr>
+      <w:hyperlink r:id="rId10" w:history="1">
         <w:r>
           <w:rPr>
             <w:rStyle w:val="Hyperlink"/>
           </w:rPr>
-          <w:t xml:space="preserve">Unity </w:t>
-        </w:r>
-        <w:proofErr w:type="spellStart"/>
-        <w:r>
-          <w:rPr>
-            <w:rStyle w:val="Hyperlink"/>
-          </w:rPr>
-          <w:t>WildWest</w:t>
-        </w:r>
-        <w:proofErr w:type="spellEnd"/>
-        <w:r>
-          <w:rPr>
-            <w:rStyle w:val="Hyperlink"/>
-          </w:rPr>
-          <w:t xml:space="preserve"> Project</w:t>
+          <w:t>Unity WildWest Project</w:t>
         </w:r>
       </w:hyperlink>
     </w:p>
@@ -1043,6 +1032,126 @@
     </w:sectPr>
   </w:body>
 </w:document>
+</file>
+
+<file path=word/numbering.xml><?xml version="1.0" encoding="utf-8"?>
+<w:numbering xmlns:wpc="http://schemas.microsoft.com/office/word/2010/wordprocessingCanvas" xmlns:mc="http://schemas.openxmlformats.org/markup-compatibility/2006" xmlns:o="urn:schemas-microsoft-com:office:office" xmlns:r="http://schemas.openxmlformats.org/officeDocument/2006/relationships" xmlns:m="http://schemas.openxmlformats.org/officeDocument/2006/math" xmlns:v="urn:schemas-microsoft-com:vml" xmlns:wp14="http://schemas.microsoft.com/office/word/2010/wordprocessingDrawing" xmlns:wp="http://schemas.openxmlformats.org/drawingml/2006/wordprocessingDrawing" xmlns:w10="urn:schemas-microsoft-com:office:word" xmlns:w="http://schemas.openxmlformats.org/wordprocessingml/2006/main" xmlns:w14="http://schemas.microsoft.com/office/word/2010/wordml" xmlns:wpg="http://schemas.microsoft.com/office/word/2010/wordprocessingGroup" xmlns:wpi="http://schemas.microsoft.com/office/word/2010/wordprocessingInk" xmlns:wne="http://schemas.microsoft.com/office/word/2006/wordml" xmlns:wps="http://schemas.microsoft.com/office/word/2010/wordprocessingShape" mc:Ignorable="w14 wp14">
+  <w:abstractNum w:abstractNumId="0">
+    <w:nsid w:val="1B71799F"/>
+    <w:multiLevelType w:val="hybridMultilevel"/>
+    <w:tmpl w:val="D7E2AD86"/>
+    <w:lvl w:ilvl="0" w:tplc="DCE4AEE4">
+      <w:numFmt w:val="bullet"/>
+      <w:lvlText w:val=""/>
+      <w:lvlJc w:val="left"/>
+      <w:pPr>
+        <w:ind w:left="720" w:hanging="360"/>
+      </w:pPr>
+      <w:rPr>
+        <w:rFonts w:ascii="Symbol" w:eastAsiaTheme="minorHAnsi" w:hAnsi="Symbol" w:cstheme="minorBidi" w:hint="default"/>
+      </w:rPr>
+    </w:lvl>
+    <w:lvl w:ilvl="1" w:tplc="04090003" w:tentative="1">
+      <w:start w:val="1"/>
+      <w:numFmt w:val="bullet"/>
+      <w:lvlText w:val="o"/>
+      <w:lvlJc w:val="left"/>
+      <w:pPr>
+        <w:ind w:left="1440" w:hanging="360"/>
+      </w:pPr>
+      <w:rPr>
+        <w:rFonts w:ascii="Courier New" w:hAnsi="Courier New" w:cs="Courier New" w:hint="default"/>
+      </w:rPr>
+    </w:lvl>
+    <w:lvl w:ilvl="2" w:tplc="04090005" w:tentative="1">
+      <w:start w:val="1"/>
+      <w:numFmt w:val="bullet"/>
+      <w:lvlText w:val=""/>
+      <w:lvlJc w:val="left"/>
+      <w:pPr>
+        <w:ind w:left="2160" w:hanging="360"/>
+      </w:pPr>
+      <w:rPr>
+        <w:rFonts w:ascii="Wingdings" w:hAnsi="Wingdings" w:hint="default"/>
+      </w:rPr>
+    </w:lvl>
+    <w:lvl w:ilvl="3" w:tplc="04090001" w:tentative="1">
+      <w:start w:val="1"/>
+      <w:numFmt w:val="bullet"/>
+      <w:lvlText w:val=""/>
+      <w:lvlJc w:val="left"/>
+      <w:pPr>
+        <w:ind w:left="2880" w:hanging="360"/>
+      </w:pPr>
+      <w:rPr>
+        <w:rFonts w:ascii="Symbol" w:hAnsi="Symbol" w:hint="default"/>
+      </w:rPr>
+    </w:lvl>
+    <w:lvl w:ilvl="4" w:tplc="04090003" w:tentative="1">
+      <w:start w:val="1"/>
+      <w:numFmt w:val="bullet"/>
+      <w:lvlText w:val="o"/>
+      <w:lvlJc w:val="left"/>
+      <w:pPr>
+        <w:ind w:left="3600" w:hanging="360"/>
+      </w:pPr>
+      <w:rPr>
+        <w:rFonts w:ascii="Courier New" w:hAnsi="Courier New" w:cs="Courier New" w:hint="default"/>
+      </w:rPr>
+    </w:lvl>
+    <w:lvl w:ilvl="5" w:tplc="04090005" w:tentative="1">
+      <w:start w:val="1"/>
+      <w:numFmt w:val="bullet"/>
+      <w:lvlText w:val=""/>
+      <w:lvlJc w:val="left"/>
+      <w:pPr>
+        <w:ind w:left="4320" w:hanging="360"/>
+      </w:pPr>
+      <w:rPr>
+        <w:rFonts w:ascii="Wingdings" w:hAnsi="Wingdings" w:hint="default"/>
+      </w:rPr>
+    </w:lvl>
+    <w:lvl w:ilvl="6" w:tplc="04090001" w:tentative="1">
+      <w:start w:val="1"/>
+      <w:numFmt w:val="bullet"/>
+      <w:lvlText w:val=""/>
+      <w:lvlJc w:val="left"/>
+      <w:pPr>
+        <w:ind w:left="5040" w:hanging="360"/>
+      </w:pPr>
+      <w:rPr>
+        <w:rFonts w:ascii="Symbol" w:hAnsi="Symbol" w:hint="default"/>
+      </w:rPr>
+    </w:lvl>
+    <w:lvl w:ilvl="7" w:tplc="04090003" w:tentative="1">
+      <w:start w:val="1"/>
+      <w:numFmt w:val="bullet"/>
+      <w:lvlText w:val="o"/>
+      <w:lvlJc w:val="left"/>
+      <w:pPr>
+        <w:ind w:left="5760" w:hanging="360"/>
+      </w:pPr>
+      <w:rPr>
+        <w:rFonts w:ascii="Courier New" w:hAnsi="Courier New" w:cs="Courier New" w:hint="default"/>
+      </w:rPr>
+    </w:lvl>
+    <w:lvl w:ilvl="8" w:tplc="04090005" w:tentative="1">
+      <w:start w:val="1"/>
+      <w:numFmt w:val="bullet"/>
+      <w:lvlText w:val=""/>
+      <w:lvlJc w:val="left"/>
+      <w:pPr>
+        <w:ind w:left="6480" w:hanging="360"/>
+      </w:pPr>
+      <w:rPr>
+        <w:rFonts w:ascii="Wingdings" w:hAnsi="Wingdings" w:hint="default"/>
+      </w:rPr>
+    </w:lvl>
+  </w:abstractNum>
+  <w:num w:numId="1">
+    <w:abstractNumId w:val="0"/>
+  </w:num>
+</w:numbering>
 </file>
 
 <file path=word/styles.xml><?xml version="1.0" encoding="utf-8"?>

</xml_diff>